<commit_message>
made story map complete. changed requirements in user story form
</commit_message>
<xml_diff>
--- a/Documentation/Requirements.docx
+++ b/Documentation/Requirements.docx
@@ -127,71 +127,6 @@
         </w:rPr>
         <w:t>stands for non-functional requirement.</w:t>
       </w:r>
-      <w:r>
-        <w:rPr>
-          <w:lang w:val="en-GB"/>
-        </w:rPr>
-        <w:br/>
-      </w:r>
-      <w:r>
-        <w:rPr>
-          <w:b/>
-          <w:bCs/>
-          <w:lang w:val="en-GB"/>
-        </w:rPr>
-        <w:t>B</w:t>
-      </w:r>
-      <w:r>
-        <w:rPr>
-          <w:lang w:val="en-GB"/>
-        </w:rPr>
-        <w:t xml:space="preserve"> </w:t>
-      </w:r>
-      <w:r>
-        <w:rPr>
-          <w:lang w:val="en-GB"/>
-        </w:rPr>
-        <w:t>stands for limitation</w:t>
-      </w:r>
-      <w:r>
-        <w:rPr>
-          <w:lang w:val="en-GB"/>
-        </w:rPr>
-        <w:br/>
-      </w:r>
-      <w:r>
-        <w:rPr>
-          <w:b/>
-          <w:bCs/>
-          <w:lang w:val="en-GB"/>
-        </w:rPr>
-        <w:t>K</w:t>
-      </w:r>
-      <w:r>
-        <w:rPr>
-          <w:lang w:val="en-GB"/>
-        </w:rPr>
-        <w:t xml:space="preserve"> </w:t>
-      </w:r>
-      <w:r>
-        <w:rPr>
-          <w:lang w:val="en-GB"/>
-        </w:rPr>
-        <w:t>stands for</w:t>
-      </w:r>
-      <w:r>
-        <w:rPr>
-          <w:lang w:val="en-GB"/>
-        </w:rPr>
-        <w:t xml:space="preserve"> quality requirement.</w:t>
-      </w:r>
-    </w:p>
-    <w:p>
-      <w:pPr>
-        <w:rPr>
-          <w:lang w:val="en-GB"/>
-        </w:rPr>
-      </w:pPr>
     </w:p>
     <w:tbl>
       <w:tblPr>
@@ -275,7 +210,7 @@
               <w:rPr>
                 <w:lang w:val="en-GB"/>
               </w:rPr>
-              <w:t>User can easily select categories</w:t>
+              <w:t>As a user I want to be able to select categories so I can find a potential desired product(s).</w:t>
             </w:r>
           </w:p>
         </w:tc>
@@ -315,7 +250,7 @@
               <w:rPr>
                 <w:lang w:val="en-GB"/>
               </w:rPr>
-              <w:t>User can add multiple items in their shopping cart</w:t>
+              <w:t>As a user I want to be able to add one or multiple items to my shopping cart so I can order my desired products.</w:t>
             </w:r>
           </w:p>
         </w:tc>
@@ -401,13 +336,7 @@
               <w:rPr>
                 <w:lang w:val="en-GB"/>
               </w:rPr>
-              <w:t>As a user, I want to be able to create an account so that my data is saved for a subsequent orde</w:t>
-            </w:r>
-            <w:r>
-              <w:rPr>
-                <w:lang w:val="en-GB"/>
-              </w:rPr>
-              <w:t>r</w:t>
+              <w:t>As a user, I want to be able to create an account so that my data is saved for a subsequent order</w:t>
             </w:r>
             <w:r>
               <w:rPr>
@@ -453,7 +382,13 @@
               <w:rPr>
                 <w:lang w:val="en-GB"/>
               </w:rPr>
-              <w:t>Admin can create user, and admin accounts</w:t>
+              <w:t>As an administrator, I want to be able to easily create user and administrator accounts so that selecting roles remains under administrators</w:t>
+            </w:r>
+            <w:r>
+              <w:rPr>
+                <w:lang w:val="en-GB"/>
+              </w:rPr>
+              <w:t>.</w:t>
             </w:r>
           </w:p>
         </w:tc>
@@ -493,7 +428,7 @@
               <w:rPr>
                 <w:lang w:val="en-GB"/>
               </w:rPr>
-              <w:t>Admin can add, edit and delete items</w:t>
+              <w:t>As an administrator, I want to be able to modify products in the web shop so that the information and price remain up-to-date.</w:t>
             </w:r>
           </w:p>
         </w:tc>
@@ -533,7 +468,19 @@
               <w:rPr>
                 <w:lang w:val="en-GB"/>
               </w:rPr>
-              <w:t>User can pay for their item in their shopping cart</w:t>
+              <w:t xml:space="preserve">As a user, I want to be able to </w:t>
+            </w:r>
+            <w:r>
+              <w:rPr>
+                <w:lang w:val="en-GB"/>
+              </w:rPr>
+              <w:t>check out</w:t>
+            </w:r>
+            <w:r>
+              <w:rPr>
+                <w:lang w:val="en-GB"/>
+              </w:rPr>
+              <w:t xml:space="preserve"> the products in my cart so that the order is initiated.</w:t>
             </w:r>
           </w:p>
         </w:tc>
@@ -573,7 +520,7 @@
               <w:rPr>
                 <w:lang w:val="en-GB"/>
               </w:rPr>
-              <w:t>User can edit their account information</w:t>
+              <w:t>As a user, I want to be able to update my account information so that my information can be kept up-to-date.</w:t>
             </w:r>
           </w:p>
         </w:tc>
@@ -594,7 +541,13 @@
               <w:rPr>
                 <w:lang w:val="en-GB"/>
               </w:rPr>
-              <w:t>FR-09</w:t>
+              <w:t>FR-</w:t>
+            </w:r>
+            <w:r>
+              <w:rPr>
+                <w:lang w:val="en-GB"/>
+              </w:rPr>
+              <w:t>09</w:t>
             </w:r>
           </w:p>
         </w:tc>
@@ -613,7 +566,13 @@
               <w:rPr>
                 <w:lang w:val="en-GB"/>
               </w:rPr>
-              <w:t>User can edit item information</w:t>
+              <w:t>As a user, I want to be able to search for products all over the site so that I can find my desired product</w:t>
+            </w:r>
+            <w:r>
+              <w:rPr>
+                <w:lang w:val="en-GB"/>
+              </w:rPr>
+              <w:t>.</w:t>
             </w:r>
           </w:p>
         </w:tc>
@@ -634,7 +593,13 @@
               <w:rPr>
                 <w:lang w:val="en-GB"/>
               </w:rPr>
-              <w:t>FR-10</w:t>
+              <w:t>FR-1</w:t>
+            </w:r>
+            <w:r>
+              <w:rPr>
+                <w:lang w:val="en-GB"/>
+              </w:rPr>
+              <w:t>0</w:t>
             </w:r>
           </w:p>
         </w:tc>
@@ -653,13 +618,7 @@
               <w:rPr>
                 <w:lang w:val="en-GB"/>
               </w:rPr>
-              <w:t>As a user, I want to be able to search for products all over the site so that I can find my desired product</w:t>
-            </w:r>
-            <w:r>
-              <w:rPr>
-                <w:lang w:val="en-GB"/>
-              </w:rPr>
-              <w:t>.</w:t>
+              <w:t>As a user, I want to be able to filter by certain characteristics in the selected category so that I can more easily find the product I am looking for.</w:t>
             </w:r>
           </w:p>
         </w:tc>
@@ -680,7 +639,13 @@
               <w:rPr>
                 <w:lang w:val="en-GB"/>
               </w:rPr>
-              <w:t>FR-11</w:t>
+              <w:t>FR-1</w:t>
+            </w:r>
+            <w:r>
+              <w:rPr>
+                <w:lang w:val="en-GB"/>
+              </w:rPr>
+              <w:t>1</w:t>
             </w:r>
           </w:p>
         </w:tc>
@@ -699,7 +664,7 @@
               <w:rPr>
                 <w:lang w:val="en-GB"/>
               </w:rPr>
-              <w:t>User can filter in item categories</w:t>
+              <w:t>As a user, I want to see related products on the product page so that I can order something with them if necessary.</w:t>
             </w:r>
           </w:p>
         </w:tc>
@@ -720,7 +685,13 @@
               <w:rPr>
                 <w:lang w:val="en-GB"/>
               </w:rPr>
-              <w:t>FR-12</w:t>
+              <w:t>FR-1</w:t>
+            </w:r>
+            <w:r>
+              <w:rPr>
+                <w:lang w:val="en-GB"/>
+              </w:rPr>
+              <w:t>2</w:t>
             </w:r>
           </w:p>
         </w:tc>
@@ -739,7 +710,7 @@
               <w:rPr>
                 <w:lang w:val="en-GB"/>
               </w:rPr>
-              <w:t>User can see related items on an item detail page</w:t>
+              <w:t>As a developer, I want a product to be able to contain multiple categories so that searching for particular products is simplified.</w:t>
             </w:r>
           </w:p>
         </w:tc>
@@ -779,7 +750,7 @@
               <w:rPr>
                 <w:lang w:val="en-GB"/>
               </w:rPr>
-              <w:t>An item can contain multiple categories</w:t>
+              <w:t>As a user, I want to be able to log in so I can update my account information.</w:t>
             </w:r>
           </w:p>
         </w:tc>
@@ -819,47 +790,19 @@
               <w:rPr>
                 <w:lang w:val="en-GB"/>
               </w:rPr>
-              <w:t>User can login</w:t>
-            </w:r>
-          </w:p>
-        </w:tc>
-      </w:tr>
-      <w:tr>
-        <w:tc>
-          <w:tcPr>
-            <w:cnfStyle w:val="001000000000" w:firstRow="0" w:lastRow="0" w:firstColumn="1" w:lastColumn="0" w:oddVBand="0" w:evenVBand="0" w:oddHBand="0" w:evenHBand="0" w:firstRowFirstColumn="0" w:firstRowLastColumn="0" w:lastRowFirstColumn="0" w:lastRowLastColumn="0"/>
-            <w:tcW w:w="846" w:type="dxa"/>
-          </w:tcPr>
-          <w:p>
-            <w:pPr>
-              <w:rPr>
-                <w:lang w:val="en-GB"/>
-              </w:rPr>
-            </w:pPr>
-            <w:r>
-              <w:rPr>
-                <w:lang w:val="en-GB"/>
-              </w:rPr>
-              <w:t>FR-15</w:t>
-            </w:r>
-          </w:p>
-        </w:tc>
-        <w:tc>
-          <w:tcPr>
-            <w:tcW w:w="8221" w:type="dxa"/>
-          </w:tcPr>
-          <w:p>
-            <w:pPr>
-              <w:cnfStyle w:val="000000000000" w:firstRow="0" w:lastRow="0" w:firstColumn="0" w:lastColumn="0" w:oddVBand="0" w:evenVBand="0" w:oddHBand="0" w:evenHBand="0" w:firstRowFirstColumn="0" w:firstRowLastColumn="0" w:lastRowFirstColumn="0" w:lastRowLastColumn="0"/>
-              <w:rPr>
-                <w:lang w:val="en-GB"/>
-              </w:rPr>
-            </w:pPr>
-            <w:r>
-              <w:rPr>
-                <w:lang w:val="en-GB"/>
-              </w:rPr>
-              <w:t>The project will be unit tested</w:t>
+              <w:t xml:space="preserve">As a user, I want to be able to </w:t>
+            </w:r>
+            <w:r>
+              <w:rPr>
+                <w:lang w:val="en-GB"/>
+              </w:rPr>
+              <w:t>register</w:t>
+            </w:r>
+            <w:r>
+              <w:rPr>
+                <w:lang w:val="en-GB"/>
+              </w:rPr>
+              <w:t xml:space="preserve"> so I can update my account information.</w:t>
             </w:r>
           </w:p>
         </w:tc>
@@ -935,7 +878,13 @@
               <w:rPr>
                 <w:lang w:val="en-GB"/>
               </w:rPr>
-              <w:t>NF-01</w:t>
+              <w:t>NF-0</w:t>
+            </w:r>
+            <w:r>
+              <w:rPr>
+                <w:lang w:val="en-GB"/>
+              </w:rPr>
+              <w:t>1</w:t>
             </w:r>
           </w:p>
         </w:tc>
@@ -954,7 +903,7 @@
               <w:rPr>
                 <w:lang w:val="en-GB"/>
               </w:rPr>
-              <w:t>An item page must contain breadcrumbs</w:t>
+              <w:t>As a user I want to be able to view the website on every device whenever I want so I can purchase products everywhere.</w:t>
             </w:r>
           </w:p>
         </w:tc>
@@ -975,7 +924,13 @@
               <w:rPr>
                 <w:lang w:val="en-GB"/>
               </w:rPr>
-              <w:t>NF-02</w:t>
+              <w:t>NF-0</w:t>
+            </w:r>
+            <w:r>
+              <w:rPr>
+                <w:lang w:val="en-GB"/>
+              </w:rPr>
+              <w:t>2</w:t>
             </w:r>
           </w:p>
         </w:tc>
@@ -994,7 +949,7 @@
               <w:rPr>
                 <w:lang w:val="en-GB"/>
               </w:rPr>
-              <w:t>Database where users are saved</w:t>
+              <w:t>As a software developer I want the application to be maintainable and scalable so I can add functionality to it in the future.</w:t>
             </w:r>
           </w:p>
         </w:tc>
@@ -1015,7 +970,13 @@
               <w:rPr>
                 <w:lang w:val="en-GB"/>
               </w:rPr>
-              <w:t>NF-03</w:t>
+              <w:t>NF-0</w:t>
+            </w:r>
+            <w:r>
+              <w:rPr>
+                <w:lang w:val="en-GB"/>
+              </w:rPr>
+              <w:t>3</w:t>
             </w:r>
           </w:p>
         </w:tc>
@@ -1034,7 +995,7 @@
               <w:rPr>
                 <w:lang w:val="en-GB"/>
               </w:rPr>
-              <w:t>Website is responsive</w:t>
+              <w:t>As a software developer I want the front-end and backend communicating via an API.</w:t>
             </w:r>
           </w:p>
         </w:tc>
@@ -1055,7 +1016,13 @@
               <w:rPr>
                 <w:lang w:val="en-GB"/>
               </w:rPr>
-              <w:t>NF-04</w:t>
+              <w:t>NF-0</w:t>
+            </w:r>
+            <w:r>
+              <w:rPr>
+                <w:lang w:val="en-GB"/>
+              </w:rPr>
+              <w:t>4</w:t>
             </w:r>
           </w:p>
         </w:tc>
@@ -1074,127 +1041,7 @@
               <w:rPr>
                 <w:lang w:val="en-GB"/>
               </w:rPr>
-              <w:t>Application has to be maintainable and scalable</w:t>
-            </w:r>
-          </w:p>
-        </w:tc>
-      </w:tr>
-      <w:tr>
-        <w:tc>
-          <w:tcPr>
-            <w:cnfStyle w:val="001000000000" w:firstRow="0" w:lastRow="0" w:firstColumn="1" w:lastColumn="0" w:oddVBand="0" w:evenVBand="0" w:oddHBand="0" w:evenHBand="0" w:firstRowFirstColumn="0" w:firstRowLastColumn="0" w:lastRowFirstColumn="0" w:lastRowLastColumn="0"/>
-            <w:tcW w:w="846" w:type="dxa"/>
-          </w:tcPr>
-          <w:p>
-            <w:pPr>
-              <w:rPr>
-                <w:lang w:val="en-GB"/>
-              </w:rPr>
-            </w:pPr>
-            <w:r>
-              <w:rPr>
-                <w:lang w:val="en-GB"/>
-              </w:rPr>
-              <w:t>NF-05</w:t>
-            </w:r>
-          </w:p>
-        </w:tc>
-        <w:tc>
-          <w:tcPr>
-            <w:tcW w:w="8221" w:type="dxa"/>
-          </w:tcPr>
-          <w:p>
-            <w:pPr>
-              <w:cnfStyle w:val="000000000000" w:firstRow="0" w:lastRow="0" w:firstColumn="0" w:lastColumn="0" w:oddVBand="0" w:evenVBand="0" w:oddHBand="0" w:evenHBand="0" w:firstRowFirstColumn="0" w:firstRowLastColumn="0" w:lastRowFirstColumn="0" w:lastRowLastColumn="0"/>
-              <w:rPr>
-                <w:lang w:val="en-GB"/>
-              </w:rPr>
-            </w:pPr>
-            <w:r>
-              <w:rPr>
-                <w:lang w:val="en-GB"/>
-              </w:rPr>
-              <w:t>Front-end and backend must be divided by an API</w:t>
-            </w:r>
-          </w:p>
-        </w:tc>
-      </w:tr>
-      <w:tr>
-        <w:tc>
-          <w:tcPr>
-            <w:cnfStyle w:val="001000000000" w:firstRow="0" w:lastRow="0" w:firstColumn="1" w:lastColumn="0" w:oddVBand="0" w:evenVBand="0" w:oddHBand="0" w:evenHBand="0" w:firstRowFirstColumn="0" w:firstRowLastColumn="0" w:lastRowFirstColumn="0" w:lastRowLastColumn="0"/>
-            <w:tcW w:w="846" w:type="dxa"/>
-          </w:tcPr>
-          <w:p>
-            <w:pPr>
-              <w:rPr>
-                <w:lang w:val="en-GB"/>
-              </w:rPr>
-            </w:pPr>
-            <w:r>
-              <w:rPr>
-                <w:lang w:val="en-GB"/>
-              </w:rPr>
-              <w:t>NF-06</w:t>
-            </w:r>
-          </w:p>
-        </w:tc>
-        <w:tc>
-          <w:tcPr>
-            <w:tcW w:w="8221" w:type="dxa"/>
-          </w:tcPr>
-          <w:p>
-            <w:pPr>
-              <w:cnfStyle w:val="000000000000" w:firstRow="0" w:lastRow="0" w:firstColumn="0" w:lastColumn="0" w:oddVBand="0" w:evenVBand="0" w:oddHBand="0" w:evenHBand="0" w:firstRowFirstColumn="0" w:firstRowLastColumn="0" w:lastRowFirstColumn="0" w:lastRowLastColumn="0"/>
-              <w:rPr>
-                <w:lang w:val="en-GB"/>
-              </w:rPr>
-            </w:pPr>
-            <w:r>
-              <w:rPr>
-                <w:lang w:val="en-GB"/>
-              </w:rPr>
-              <w:t>The performance must meet a fast requirement level</w:t>
-            </w:r>
-          </w:p>
-        </w:tc>
-      </w:tr>
-      <w:tr>
-        <w:tc>
-          <w:tcPr>
-            <w:cnfStyle w:val="001000000000" w:firstRow="0" w:lastRow="0" w:firstColumn="1" w:lastColumn="0" w:oddVBand="0" w:evenVBand="0" w:oddHBand="0" w:evenHBand="0" w:firstRowFirstColumn="0" w:firstRowLastColumn="0" w:lastRowFirstColumn="0" w:lastRowLastColumn="0"/>
-            <w:tcW w:w="846" w:type="dxa"/>
-          </w:tcPr>
-          <w:p>
-            <w:pPr>
-              <w:rPr>
-                <w:lang w:val="en-GB"/>
-              </w:rPr>
-            </w:pPr>
-            <w:r>
-              <w:rPr>
-                <w:lang w:val="en-GB"/>
-              </w:rPr>
-              <w:t>NF-07</w:t>
-            </w:r>
-          </w:p>
-        </w:tc>
-        <w:tc>
-          <w:tcPr>
-            <w:tcW w:w="8221" w:type="dxa"/>
-          </w:tcPr>
-          <w:p>
-            <w:pPr>
-              <w:cnfStyle w:val="000000000000" w:firstRow="0" w:lastRow="0" w:firstColumn="0" w:lastColumn="0" w:oddVBand="0" w:evenVBand="0" w:oddHBand="0" w:evenHBand="0" w:firstRowFirstColumn="0" w:firstRowLastColumn="0" w:lastRowFirstColumn="0" w:lastRowLastColumn="0"/>
-              <w:rPr>
-                <w:lang w:val="en-GB"/>
-              </w:rPr>
-            </w:pPr>
-            <w:r>
-              <w:rPr>
-                <w:lang w:val="en-GB"/>
-              </w:rPr>
-              <w:t>The security must meet a high requirement level</w:t>
+              <w:t>As a user I want the website to load within 1 seconds so I won’t visit another website.</w:t>
             </w:r>
           </w:p>
         </w:tc>

</xml_diff>